<commit_message>
Changes in Appium Docs
</commit_message>
<xml_diff>
--- a/src/android/test/Appium.docx
+++ b/src/android/test/Appium.docx
@@ -65,145 +65,7 @@
         <w:rPr>
           <w:i/>
         </w:rPr>
-        <w:t>Download /check if you have Microsoft Visual C++ framework</w:t>
-      </w:r>
-    </w:p>
-    <w:p>
-      <w:pPr>
-        <w:pStyle w:val="ListParagraph"/>
-        <w:numPr>
-          <w:ilvl w:val="0"/>
-          <w:numId w:val="1"/>
-        </w:numPr>
-        <w:rPr>
-          <w:i/>
-        </w:rPr>
-      </w:pPr>
-      <w:r>
-        <w:rPr>
-          <w:i/>
-        </w:rPr>
         <w:t>Download node.js</w:t>
-      </w:r>
-    </w:p>
-    <w:p>
-      <w:pPr>
-        <w:pStyle w:val="ListParagraph"/>
-        <w:numPr>
-          <w:ilvl w:val="0"/>
-          <w:numId w:val="1"/>
-        </w:numPr>
-      </w:pPr>
-      <w:r>
-        <w:t>Download Android SDK not Android Studio</w:t>
-      </w:r>
-    </w:p>
-    <w:p>
-      <w:pPr>
-        <w:pStyle w:val="ListParagraph"/>
-        <w:numPr>
-          <w:ilvl w:val="1"/>
-          <w:numId w:val="1"/>
-        </w:numPr>
-      </w:pPr>
-      <w:r>
-        <w:t xml:space="preserve">Set the path of </w:t>
-      </w:r>
-      <w:r>
-        <w:rPr>
-          <w:b/>
-        </w:rPr>
-        <w:t xml:space="preserve">tools </w:t>
-      </w:r>
-      <w:r>
-        <w:t xml:space="preserve">and </w:t>
-      </w:r>
-      <w:r>
-        <w:rPr>
-          <w:b/>
-        </w:rPr>
-        <w:t>platform-tools</w:t>
-      </w:r>
-      <w:r>
-        <w:rPr>
-          <w:b/>
-        </w:rPr>
-        <w:t xml:space="preserve"> </w:t>
-      </w:r>
-      <w:r>
-        <w:t>in</w:t>
-      </w:r>
-      <w:r>
-        <w:rPr>
-          <w:b/>
-        </w:rPr>
-        <w:t xml:space="preserve"> Environment Variable</w:t>
-      </w:r>
-      <w:r>
-        <w:rPr>
-          <w:b/>
-        </w:rPr>
-        <w:t xml:space="preserve"> </w:t>
-      </w:r>
-      <w:r>
-        <w:t>as</w:t>
-      </w:r>
-      <w:r>
-        <w:rPr>
-          <w:b/>
-        </w:rPr>
-        <w:t xml:space="preserve"> ANDROID_HOME</w:t>
-      </w:r>
-    </w:p>
-    <w:p>
-      <w:pPr>
-        <w:pStyle w:val="ListParagraph"/>
-        <w:numPr>
-          <w:ilvl w:val="0"/>
-          <w:numId w:val="1"/>
-        </w:numPr>
-      </w:pPr>
-      <w:r>
-        <w:t>We should download from Android SDK manager</w:t>
-      </w:r>
-    </w:p>
-    <w:p>
-      <w:pPr>
-        <w:pStyle w:val="ListParagraph"/>
-        <w:numPr>
-          <w:ilvl w:val="1"/>
-          <w:numId w:val="1"/>
-        </w:numPr>
-      </w:pPr>
-      <w:r>
-        <w:t>Tools</w:t>
-      </w:r>
-    </w:p>
-    <w:p>
-      <w:pPr>
-        <w:pStyle w:val="ListParagraph"/>
-        <w:numPr>
-          <w:ilvl w:val="1"/>
-          <w:numId w:val="1"/>
-        </w:numPr>
-      </w:pPr>
-      <w:r>
-        <w:t>Android 4.4.2 (API 19)</w:t>
-      </w:r>
-      <w:r>
-        <w:t xml:space="preserve"> (as per you mobile version)</w:t>
-      </w:r>
-    </w:p>
-    <w:p>
-      <w:pPr>
-        <w:pStyle w:val="ListParagraph"/>
-        <w:numPr>
-          <w:ilvl w:val="1"/>
-          <w:numId w:val="1"/>
-        </w:numPr>
-      </w:pPr>
-      <w:r>
-        <w:t>Extra</w:t>
       </w:r>
     </w:p>
     <w:p>
@@ -274,6 +136,125 @@
     <w:p>
       <w:pPr>
         <w:pStyle w:val="ListParagraph"/>
+        <w:numPr>
+          <w:ilvl w:val="0"/>
+          <w:numId w:val="1"/>
+        </w:numPr>
+      </w:pPr>
+      <w:r>
+        <w:t xml:space="preserve">Download Android SDK </w:t>
+      </w:r>
+      <w:r>
+        <w:t xml:space="preserve">using the </w:t>
+      </w:r>
+      <w:r>
+        <w:t>SDK manager icon</w:t>
+      </w:r>
+      <w:bookmarkStart w:id="0" w:name="_GoBack"/>
+      <w:bookmarkEnd w:id="0"/>
+    </w:p>
+    <w:p>
+      <w:pPr>
+        <w:pStyle w:val="ListParagraph"/>
+        <w:numPr>
+          <w:ilvl w:val="1"/>
+          <w:numId w:val="1"/>
+        </w:numPr>
+      </w:pPr>
+      <w:r>
+        <w:t xml:space="preserve">Set the path of </w:t>
+      </w:r>
+      <w:r>
+        <w:rPr>
+          <w:b/>
+        </w:rPr>
+        <w:t xml:space="preserve">tools </w:t>
+      </w:r>
+      <w:r>
+        <w:t xml:space="preserve">and </w:t>
+      </w:r>
+      <w:r>
+        <w:rPr>
+          <w:b/>
+        </w:rPr>
+        <w:t>platform-tools</w:t>
+      </w:r>
+      <w:r>
+        <w:rPr>
+          <w:b/>
+        </w:rPr>
+        <w:t xml:space="preserve"> </w:t>
+      </w:r>
+      <w:r>
+        <w:t>in</w:t>
+      </w:r>
+      <w:r>
+        <w:rPr>
+          <w:b/>
+        </w:rPr>
+        <w:t xml:space="preserve"> Environment Variable </w:t>
+      </w:r>
+      <w:r>
+        <w:t>as</w:t>
+      </w:r>
+      <w:r>
+        <w:rPr>
+          <w:b/>
+        </w:rPr>
+        <w:t xml:space="preserve"> ANDROID_HOME</w:t>
+      </w:r>
+    </w:p>
+    <w:p>
+      <w:pPr>
+        <w:pStyle w:val="ListParagraph"/>
+        <w:numPr>
+          <w:ilvl w:val="0"/>
+          <w:numId w:val="1"/>
+        </w:numPr>
+      </w:pPr>
+      <w:r>
+        <w:t>We should download from Android SDK manager</w:t>
+      </w:r>
+    </w:p>
+    <w:p>
+      <w:pPr>
+        <w:pStyle w:val="ListParagraph"/>
+        <w:numPr>
+          <w:ilvl w:val="1"/>
+          <w:numId w:val="1"/>
+        </w:numPr>
+      </w:pPr>
+      <w:r>
+        <w:t>Tools</w:t>
+      </w:r>
+    </w:p>
+    <w:p>
+      <w:pPr>
+        <w:pStyle w:val="ListParagraph"/>
+        <w:numPr>
+          <w:ilvl w:val="1"/>
+          <w:numId w:val="1"/>
+        </w:numPr>
+      </w:pPr>
+      <w:r>
+        <w:t>Android 4.4.2 (API 19) (as per you mobile version)</w:t>
+      </w:r>
+    </w:p>
+    <w:p>
+      <w:pPr>
+        <w:pStyle w:val="ListParagraph"/>
+        <w:numPr>
+          <w:ilvl w:val="1"/>
+          <w:numId w:val="1"/>
+        </w:numPr>
+      </w:pPr>
+      <w:r>
+        <w:t>Extra</w:t>
+      </w:r>
+    </w:p>
+    <w:p>
+      <w:pPr>
+        <w:pStyle w:val="ListParagraph"/>
       </w:pPr>
     </w:p>
     <w:p>
@@ -713,6 +694,7 @@
         </w:numPr>
       </w:pPr>
       <w:r>
+        <w:lastRenderedPageBreak/>
         <w:t xml:space="preserve">2) Using below commands </w:t>
       </w:r>
     </w:p>
@@ -1202,6 +1184,7 @@
         </w:numPr>
       </w:pPr>
       <w:r>
+        <w:lastRenderedPageBreak/>
         <w:t>Your two server instances should have different IP addresses and ports in order for them to be able to work simultaneously.</w:t>
       </w:r>
     </w:p>

</xml_diff>